<commit_message>
adding bonus pdf file
</commit_message>
<xml_diff>
--- a/app/backend/tooling/docs/bonus_docs.docx
+++ b/app/backend/tooling/docs/bonus_docs.docx
@@ -308,7 +308,51 @@
                 <w:szCs w:val="20"/>
                 <w:lang w:val="es-CR"/>
               </w:rPr>
-              <w:t>{{ name }} {{ lastname }} {{ lastname2 }}</w:t>
+              <w:t xml:space="preserve">{{ </w:t>
+            </w:r>
+            <w:proofErr w:type="spellStart"/>
+            <w:r>
+              <w:rPr>
+                <w:rFonts w:asciiTheme="minorBidi" w:hAnsiTheme="minorBidi" w:cstheme="minorBidi"/>
+                <w:color w:val="000000"/>
+                <w:sz w:val="18"/>
+                <w:szCs w:val="20"/>
+                <w:lang w:val="es-CR"/>
+              </w:rPr>
+              <w:t>name</w:t>
+            </w:r>
+            <w:proofErr w:type="spellEnd"/>
+            <w:r>
+              <w:rPr>
+                <w:rFonts w:asciiTheme="minorBidi" w:hAnsiTheme="minorBidi" w:cstheme="minorBidi"/>
+                <w:color w:val="000000"/>
+                <w:sz w:val="18"/>
+                <w:szCs w:val="20"/>
+                <w:lang w:val="es-CR"/>
+              </w:rPr>
+              <w:t xml:space="preserve"> }} {{ </w:t>
+            </w:r>
+            <w:proofErr w:type="spellStart"/>
+            <w:r>
+              <w:rPr>
+                <w:rFonts w:asciiTheme="minorBidi" w:hAnsiTheme="minorBidi" w:cstheme="minorBidi"/>
+                <w:color w:val="000000"/>
+                <w:sz w:val="18"/>
+                <w:szCs w:val="20"/>
+                <w:lang w:val="es-CR"/>
+              </w:rPr>
+              <w:t>lastname</w:t>
+            </w:r>
+            <w:proofErr w:type="spellEnd"/>
+            <w:r>
+              <w:rPr>
+                <w:rFonts w:asciiTheme="minorBidi" w:hAnsiTheme="minorBidi" w:cstheme="minorBidi"/>
+                <w:color w:val="000000"/>
+                <w:sz w:val="18"/>
+                <w:szCs w:val="20"/>
+                <w:lang w:val="es-CR"/>
+              </w:rPr>
+              <w:t xml:space="preserve"> }} {{ lastname2 }}</w:t>
             </w:r>
           </w:p>
         </w:tc>
@@ -363,7 +407,29 @@
                 <w:szCs w:val="20"/>
                 <w:lang w:val="es-CR"/>
               </w:rPr>
-              <w:t>{{ current_date }}</w:t>
+              <w:t xml:space="preserve">{{ </w:t>
+            </w:r>
+            <w:proofErr w:type="spellStart"/>
+            <w:r>
+              <w:rPr>
+                <w:rFonts w:asciiTheme="minorBidi" w:hAnsiTheme="minorBidi" w:cstheme="minorBidi"/>
+                <w:color w:val="000000"/>
+                <w:sz w:val="20"/>
+                <w:szCs w:val="20"/>
+                <w:lang w:val="es-CR"/>
+              </w:rPr>
+              <w:t>current_date</w:t>
+            </w:r>
+            <w:proofErr w:type="spellEnd"/>
+            <w:r>
+              <w:rPr>
+                <w:rFonts w:asciiTheme="minorBidi" w:hAnsiTheme="minorBidi" w:cstheme="minorBidi"/>
+                <w:color w:val="000000"/>
+                <w:sz w:val="20"/>
+                <w:szCs w:val="20"/>
+                <w:lang w:val="es-CR"/>
+              </w:rPr>
+              <w:t xml:space="preserve"> }}</w:t>
             </w:r>
           </w:p>
         </w:tc>
@@ -423,7 +489,29 @@
                 <w:szCs w:val="20"/>
                 <w:lang w:val="es-CR"/>
               </w:rPr>
-              <w:t>{{ identification }}</w:t>
+              <w:t xml:space="preserve">{{ </w:t>
+            </w:r>
+            <w:proofErr w:type="spellStart"/>
+            <w:r>
+              <w:rPr>
+                <w:rFonts w:asciiTheme="minorBidi" w:hAnsiTheme="minorBidi" w:cstheme="minorBidi"/>
+                <w:color w:val="000000"/>
+                <w:sz w:val="18"/>
+                <w:szCs w:val="20"/>
+                <w:lang w:val="es-CR"/>
+              </w:rPr>
+              <w:t>identification</w:t>
+            </w:r>
+            <w:proofErr w:type="spellEnd"/>
+            <w:r>
+              <w:rPr>
+                <w:rFonts w:asciiTheme="minorBidi" w:hAnsiTheme="minorBidi" w:cstheme="minorBidi"/>
+                <w:color w:val="000000"/>
+                <w:sz w:val="18"/>
+                <w:szCs w:val="20"/>
+                <w:lang w:val="es-CR"/>
+              </w:rPr>
+              <w:t xml:space="preserve"> }}</w:t>
             </w:r>
           </w:p>
         </w:tc>
@@ -478,7 +566,39 @@
                 <w:szCs w:val="20"/>
                 <w:lang w:val="es-CR"/>
               </w:rPr>
-              <w:t>{{ payroll_id }}</w:t>
+              <w:t xml:space="preserve">{{ </w:t>
+            </w:r>
+            <w:proofErr w:type="spellStart"/>
+            <w:r>
+              <w:rPr>
+                <w:rFonts w:asciiTheme="minorBidi" w:hAnsiTheme="minorBidi" w:cstheme="minorBidi"/>
+                <w:color w:val="000000"/>
+                <w:sz w:val="18"/>
+                <w:szCs w:val="20"/>
+                <w:lang w:val="es-CR"/>
+              </w:rPr>
+              <w:t>bonus</w:t>
+            </w:r>
+            <w:r>
+              <w:rPr>
+                <w:rFonts w:asciiTheme="minorBidi" w:hAnsiTheme="minorBidi" w:cstheme="minorBidi"/>
+                <w:color w:val="000000"/>
+                <w:sz w:val="18"/>
+                <w:szCs w:val="20"/>
+                <w:lang w:val="es-CR"/>
+              </w:rPr>
+              <w:t>_id</w:t>
+            </w:r>
+            <w:proofErr w:type="spellEnd"/>
+            <w:r>
+              <w:rPr>
+                <w:rFonts w:asciiTheme="minorBidi" w:hAnsiTheme="minorBidi" w:cstheme="minorBidi"/>
+                <w:color w:val="000000"/>
+                <w:sz w:val="18"/>
+                <w:szCs w:val="20"/>
+                <w:lang w:val="es-CR"/>
+              </w:rPr>
+              <w:t xml:space="preserve"> }}</w:t>
             </w:r>
           </w:p>
         </w:tc>
@@ -506,7 +626,7 @@
                 <w:szCs w:val="20"/>
                 <w:lang w:val="es-CR"/>
               </w:rPr>
-              <w:t>Fecha Pago</w:t>
+              <w:t>Fecha Contratación</w:t>
             </w:r>
           </w:p>
         </w:tc>
@@ -535,7 +655,29 @@
                 <w:szCs w:val="20"/>
                 <w:lang w:val="es-CR"/>
               </w:rPr>
-              <w:t>{{ payment_date }}</w:t>
+              <w:t xml:space="preserve">{{ </w:t>
+            </w:r>
+            <w:r>
+              <w:rPr>
+                <w:rFonts w:asciiTheme="minorBidi" w:hAnsiTheme="minorBidi" w:cstheme="minorBidi"/>
+                <w:noProof/>
+                <w:color w:val="000000"/>
+                <w:sz w:val="18"/>
+                <w:szCs w:val="20"/>
+                <w:lang w:val="es-CR"/>
+              </w:rPr>
+              <w:t>hire</w:t>
+            </w:r>
+            <w:r>
+              <w:rPr>
+                <w:rFonts w:asciiTheme="minorBidi" w:hAnsiTheme="minorBidi" w:cstheme="minorBidi"/>
+                <w:noProof/>
+                <w:color w:val="000000"/>
+                <w:sz w:val="18"/>
+                <w:szCs w:val="20"/>
+                <w:lang w:val="es-CR"/>
+              </w:rPr>
+              <w:t>_date }}</w:t>
             </w:r>
           </w:p>
         </w:tc>
@@ -568,7 +710,7 @@
                 <w:szCs w:val="20"/>
                 <w:lang w:val="es-CR"/>
               </w:rPr>
-              <w:t>ocupación</w:t>
+              <w:t>Jefatura</w:t>
             </w:r>
           </w:p>
         </w:tc>
@@ -596,7 +738,51 @@
                 <w:szCs w:val="20"/>
                 <w:lang w:val="es-CR"/>
               </w:rPr>
-              <w:t>{{ role_name }}</w:t>
+              <w:t xml:space="preserve">{{ </w:t>
+            </w:r>
+            <w:proofErr w:type="spellStart"/>
+            <w:r>
+              <w:rPr>
+                <w:rFonts w:asciiTheme="minorBidi" w:hAnsiTheme="minorBidi" w:cstheme="minorBidi"/>
+                <w:color w:val="000000"/>
+                <w:sz w:val="18"/>
+                <w:szCs w:val="20"/>
+                <w:lang w:val="es-CR"/>
+              </w:rPr>
+              <w:t>jf_name</w:t>
+            </w:r>
+            <w:proofErr w:type="spellEnd"/>
+            <w:r>
+              <w:rPr>
+                <w:rFonts w:asciiTheme="minorBidi" w:hAnsiTheme="minorBidi" w:cstheme="minorBidi"/>
+                <w:color w:val="000000"/>
+                <w:sz w:val="18"/>
+                <w:szCs w:val="20"/>
+                <w:lang w:val="es-CR"/>
+              </w:rPr>
+              <w:t xml:space="preserve"> }} {{  </w:t>
+            </w:r>
+            <w:proofErr w:type="spellStart"/>
+            <w:r>
+              <w:rPr>
+                <w:rFonts w:asciiTheme="minorBidi" w:hAnsiTheme="minorBidi" w:cstheme="minorBidi"/>
+                <w:color w:val="000000"/>
+                <w:sz w:val="18"/>
+                <w:szCs w:val="20"/>
+                <w:lang w:val="es-CR"/>
+              </w:rPr>
+              <w:t>jf_lastname</w:t>
+            </w:r>
+            <w:proofErr w:type="spellEnd"/>
+            <w:r>
+              <w:rPr>
+                <w:rFonts w:asciiTheme="minorBidi" w:hAnsiTheme="minorBidi" w:cstheme="minorBidi"/>
+                <w:color w:val="000000"/>
+                <w:sz w:val="18"/>
+                <w:szCs w:val="20"/>
+                <w:lang w:val="es-CR"/>
+              </w:rPr>
+              <w:t xml:space="preserve"> }} {{  jf_lastname2 }}</w:t>
             </w:r>
           </w:p>
         </w:tc>
@@ -616,16 +802,6 @@
                 <w:lang w:val="es-CR"/>
               </w:rPr>
             </w:pPr>
-            <w:r>
-              <w:rPr>
-                <w:rFonts w:asciiTheme="minorBidi" w:hAnsiTheme="minorBidi" w:cstheme="minorBidi"/>
-                <w:color w:val="000000" w:themeColor="text1"/>
-                <w:sz w:val="15"/>
-                <w:szCs w:val="20"/>
-                <w:lang w:val="es-CR"/>
-              </w:rPr>
-              <w:t>Frecuencia</w:t>
-            </w:r>
           </w:p>
         </w:tc>
         <w:tc>
@@ -644,17 +820,6 @@
                 <w:lang w:val="es-CR"/>
               </w:rPr>
             </w:pPr>
-            <w:r>
-              <w:rPr>
-                <w:rFonts w:asciiTheme="minorBidi" w:hAnsiTheme="minorBidi" w:cstheme="minorBidi"/>
-                <w:noProof/>
-                <w:color w:val="000000"/>
-                <w:sz w:val="18"/>
-                <w:szCs w:val="20"/>
-                <w:lang w:val="es-CR"/>
-              </w:rPr>
-              <w:t>{{ payment_frecuent }}</w:t>
-            </w:r>
           </w:p>
         </w:tc>
       </w:tr>
@@ -715,7 +880,7 @@
           <w:szCs w:val="18"/>
           <w:lang w:val="es-CR"/>
         </w:rPr>
-        <w:t>Contribuciones</w:t>
+        <w:t>Aportaciones</w:t>
       </w:r>
     </w:p>
     <w:tbl>
@@ -733,10 +898,8 @@
         <w:tblLook w:val="04A0" w:firstRow="1" w:lastRow="0" w:firstColumn="1" w:lastColumn="0" w:noHBand="0" w:noVBand="1"/>
       </w:tblPr>
       <w:tblGrid>
-        <w:gridCol w:w="2245"/>
-        <w:gridCol w:w="2785"/>
-        <w:gridCol w:w="2435"/>
-        <w:gridCol w:w="3330"/>
+        <w:gridCol w:w="3145"/>
+        <w:gridCol w:w="7650"/>
       </w:tblGrid>
       <w:tr>
         <w:trPr>
@@ -744,7 +907,7 @@
         </w:trPr>
         <w:tc>
           <w:tcPr>
-            <w:tcW w:w="2245" w:type="dxa"/>
+            <w:tcW w:w="3145" w:type="dxa"/>
             <w:shd w:val="clear" w:color="auto" w:fill="808080" w:themeFill="background1" w:themeFillShade="80"/>
             <w:vAlign w:val="center"/>
           </w:tcPr>
@@ -775,7 +938,7 @@
         </w:tc>
         <w:tc>
           <w:tcPr>
-            <w:tcW w:w="2785" w:type="dxa"/>
+            <w:tcW w:w="7650" w:type="dxa"/>
             <w:shd w:val="clear" w:color="auto" w:fill="808080" w:themeFill="background1" w:themeFillShade="80"/>
             <w:vAlign w:val="center"/>
           </w:tcPr>
@@ -801,68 +964,6 @@
                 <w:lang w:val="es-CR"/>
               </w:rPr>
               <w:t>Monto</w:t>
-            </w:r>
-          </w:p>
-        </w:tc>
-        <w:tc>
-          <w:tcPr>
-            <w:tcW w:w="2435" w:type="dxa"/>
-            <w:shd w:val="clear" w:color="auto" w:fill="808080" w:themeFill="background1" w:themeFillShade="80"/>
-            <w:vAlign w:val="center"/>
-          </w:tcPr>
-          <w:p>
-            <w:pPr>
-              <w:jc w:val="center"/>
-              <w:rPr>
-                <w:rFonts w:asciiTheme="minorBidi" w:eastAsia="Times New Roman" w:hAnsiTheme="minorBidi" w:cstheme="minorBidi"/>
-                <w:b/>
-                <w:color w:val="FFFFFF" w:themeColor="background1"/>
-                <w:sz w:val="16"/>
-                <w:szCs w:val="16"/>
-                <w:lang w:val="es-CR"/>
-              </w:rPr>
-            </w:pPr>
-            <w:r>
-              <w:rPr>
-                <w:rFonts w:asciiTheme="minorBidi" w:eastAsia="Times New Roman" w:hAnsiTheme="minorBidi" w:cstheme="minorBidi"/>
-                <w:b/>
-                <w:color w:val="FFFFFF" w:themeColor="background1"/>
-                <w:sz w:val="16"/>
-                <w:szCs w:val="16"/>
-                <w:lang w:val="es-CR"/>
-              </w:rPr>
-              <w:t>Mes</w:t>
-            </w:r>
-          </w:p>
-        </w:tc>
-        <w:tc>
-          <w:tcPr>
-            <w:tcW w:w="3330" w:type="dxa"/>
-            <w:shd w:val="clear" w:color="auto" w:fill="808080" w:themeFill="background1" w:themeFillShade="80"/>
-            <w:vAlign w:val="center"/>
-          </w:tcPr>
-          <w:p>
-            <w:pPr>
-              <w:jc w:val="center"/>
-              <w:rPr>
-                <w:rFonts w:asciiTheme="minorBidi" w:eastAsia="Times New Roman" w:hAnsiTheme="minorBidi" w:cstheme="minorBidi"/>
-                <w:b/>
-                <w:color w:val="FFFFFF" w:themeColor="background1"/>
-                <w:sz w:val="16"/>
-                <w:szCs w:val="16"/>
-                <w:lang w:val="es-CR"/>
-              </w:rPr>
-            </w:pPr>
-            <w:r>
-              <w:rPr>
-                <w:rFonts w:asciiTheme="minorBidi" w:eastAsia="Times New Roman" w:hAnsiTheme="minorBidi" w:cstheme="minorBidi"/>
-                <w:b/>
-                <w:color w:val="FFFFFF" w:themeColor="background1"/>
-                <w:sz w:val="16"/>
-                <w:szCs w:val="16"/>
-                <w:lang w:val="es-CR"/>
-              </w:rPr>
-              <w:t>Aporte</w:t>
             </w:r>
           </w:p>
         </w:tc>
@@ -873,7 +974,7 @@
         </w:trPr>
         <w:tc>
           <w:tcPr>
-            <w:tcW w:w="2245" w:type="dxa"/>
+            <w:tcW w:w="3145" w:type="dxa"/>
             <w:shd w:val="clear" w:color="auto" w:fill="F2F2F2" w:themeFill="background1" w:themeFillShade="F2"/>
             <w:vAlign w:val="center"/>
           </w:tcPr>
@@ -901,7 +1002,7 @@
         </w:tc>
         <w:tc>
           <w:tcPr>
-            <w:tcW w:w="2785" w:type="dxa"/>
+            <w:tcW w:w="7650" w:type="dxa"/>
             <w:vAlign w:val="center"/>
           </w:tcPr>
           <w:p>
@@ -922,18 +1023,10 @@
                 <w:szCs w:val="16"/>
                 <w:lang w:val="es-CR"/>
               </w:rPr>
-              <w:t>{{ gross_amount }}</w:t>
-            </w:r>
-          </w:p>
-        </w:tc>
-        <w:tc>
-          <w:tcPr>
-            <w:tcW w:w="2435" w:type="dxa"/>
-            <w:shd w:val="clear" w:color="auto" w:fill="F2F2F2" w:themeFill="background1" w:themeFillShade="F2"/>
-            <w:vAlign w:val="center"/>
-          </w:tcPr>
-          <w:p>
-            <w:pPr>
+              <w:t xml:space="preserve">{{ </w:t>
+            </w:r>
+            <w:proofErr w:type="spellStart"/>
+            <w:r>
               <w:rPr>
                 <w:rFonts w:asciiTheme="minorBidi" w:eastAsia="Times New Roman" w:hAnsiTheme="minorBidi" w:cstheme="minorBidi"/>
                 <w:color w:val="000000"/>
@@ -941,27 +1034,10 @@
                 <w:szCs w:val="16"/>
                 <w:lang w:val="es-CR"/>
               </w:rPr>
-            </w:pPr>
-            <w:r>
-              <w:rPr>
-                <w:rFonts w:asciiTheme="minorBidi" w:eastAsia="Times New Roman" w:hAnsiTheme="minorBidi" w:cstheme="minorBidi"/>
-                <w:color w:val="000000"/>
-                <w:sz w:val="15"/>
-                <w:szCs w:val="16"/>
-                <w:lang w:val="es-CR"/>
-              </w:rPr>
-              <w:t>Enero</w:t>
-            </w:r>
-          </w:p>
-        </w:tc>
-        <w:tc>
-          <w:tcPr>
-            <w:tcW w:w="3330" w:type="dxa"/>
-            <w:vAlign w:val="center"/>
-          </w:tcPr>
-          <w:p>
-            <w:pPr>
-              <w:jc w:val="center"/>
+              <w:t>gross_amount</w:t>
+            </w:r>
+            <w:proofErr w:type="spellEnd"/>
+            <w:r>
               <w:rPr>
                 <w:rFonts w:asciiTheme="minorBidi" w:eastAsia="Times New Roman" w:hAnsiTheme="minorBidi" w:cstheme="minorBidi"/>
                 <w:color w:val="000000"/>
@@ -969,16 +1045,7 @@
                 <w:szCs w:val="16"/>
                 <w:lang w:val="es-CR"/>
               </w:rPr>
-            </w:pPr>
-            <w:r>
-              <w:rPr>
-                <w:rFonts w:asciiTheme="minorBidi" w:eastAsia="Times New Roman" w:hAnsiTheme="minorBidi" w:cstheme="minorBidi"/>
-                <w:color w:val="000000"/>
-                <w:sz w:val="16"/>
-                <w:szCs w:val="16"/>
-                <w:lang w:val="es-CR"/>
-              </w:rPr>
-              <w:t>{{ amount_jan }}</w:t>
+              <w:t xml:space="preserve"> }}</w:t>
             </w:r>
           </w:p>
         </w:tc>
@@ -989,7 +1056,7 @@
         </w:trPr>
         <w:tc>
           <w:tcPr>
-            <w:tcW w:w="2245" w:type="dxa"/>
+            <w:tcW w:w="3145" w:type="dxa"/>
             <w:shd w:val="clear" w:color="auto" w:fill="F2F2F2" w:themeFill="background1" w:themeFillShade="F2"/>
             <w:vAlign w:val="center"/>
           </w:tcPr>
@@ -1011,13 +1078,13 @@
                 <w:szCs w:val="16"/>
                 <w:lang w:val="es-CR"/>
               </w:rPr>
-              <w:t>Aguinaldo Actual (con base a la última fecha de pago)</w:t>
+              <w:t>Monto Acumulado (Hasta la fecha de hoy)</w:t>
             </w:r>
           </w:p>
         </w:tc>
         <w:tc>
           <w:tcPr>
-            <w:tcW w:w="2785" w:type="dxa"/>
+            <w:tcW w:w="7650" w:type="dxa"/>
             <w:vAlign w:val="center"/>
           </w:tcPr>
           <w:p>
@@ -1038,18 +1105,10 @@
                 <w:szCs w:val="16"/>
                 <w:lang w:val="es-CR"/>
               </w:rPr>
-              <w:t>{{ deduction_total }}</w:t>
-            </w:r>
-          </w:p>
-        </w:tc>
-        <w:tc>
-          <w:tcPr>
-            <w:tcW w:w="2435" w:type="dxa"/>
-            <w:shd w:val="clear" w:color="auto" w:fill="F2F2F2" w:themeFill="background1" w:themeFillShade="F2"/>
-            <w:vAlign w:val="center"/>
-          </w:tcPr>
-          <w:p>
-            <w:pPr>
+              <w:t xml:space="preserve">{{ </w:t>
+            </w:r>
+            <w:proofErr w:type="spellStart"/>
+            <w:r>
               <w:rPr>
                 <w:rFonts w:asciiTheme="minorBidi" w:eastAsia="Times New Roman" w:hAnsiTheme="minorBidi" w:cstheme="minorBidi"/>
                 <w:color w:val="000000"/>
@@ -1057,27 +1116,9 @@
                 <w:szCs w:val="16"/>
                 <w:lang w:val="es-CR"/>
               </w:rPr>
-            </w:pPr>
-            <w:r>
-              <w:rPr>
-                <w:rFonts w:asciiTheme="minorBidi" w:eastAsia="Times New Roman" w:hAnsiTheme="minorBidi" w:cstheme="minorBidi"/>
-                <w:color w:val="000000"/>
-                <w:sz w:val="15"/>
-                <w:szCs w:val="16"/>
-                <w:lang w:val="es-CR"/>
-              </w:rPr>
-              <w:t>Febrero</w:t>
-            </w:r>
-          </w:p>
-        </w:tc>
-        <w:tc>
-          <w:tcPr>
-            <w:tcW w:w="3330" w:type="dxa"/>
-            <w:vAlign w:val="center"/>
-          </w:tcPr>
-          <w:p>
-            <w:pPr>
-              <w:jc w:val="center"/>
+              <w:t>total</w:t>
+            </w:r>
+            <w:r>
               <w:rPr>
                 <w:rFonts w:asciiTheme="minorBidi" w:eastAsia="Times New Roman" w:hAnsiTheme="minorBidi" w:cstheme="minorBidi"/>
                 <w:color w:val="000000"/>
@@ -1085,7 +1126,8 @@
                 <w:szCs w:val="16"/>
                 <w:lang w:val="es-CR"/>
               </w:rPr>
-            </w:pPr>
+              <w:t>_</w:t>
+            </w:r>
             <w:r>
               <w:rPr>
                 <w:rFonts w:asciiTheme="minorBidi" w:eastAsia="Times New Roman" w:hAnsiTheme="minorBidi" w:cstheme="minorBidi"/>
@@ -1094,7 +1136,18 @@
                 <w:szCs w:val="16"/>
                 <w:lang w:val="es-CR"/>
               </w:rPr>
-              <w:t>{{ amount_feb }}</w:t>
+              <w:t>amount</w:t>
+            </w:r>
+            <w:proofErr w:type="spellEnd"/>
+            <w:r>
+              <w:rPr>
+                <w:rFonts w:asciiTheme="minorBidi" w:eastAsia="Times New Roman" w:hAnsiTheme="minorBidi" w:cstheme="minorBidi"/>
+                <w:color w:val="000000"/>
+                <w:sz w:val="16"/>
+                <w:szCs w:val="16"/>
+                <w:lang w:val="es-CR"/>
+              </w:rPr>
+              <w:t xml:space="preserve"> }}</w:t>
             </w:r>
           </w:p>
         </w:tc>
@@ -1105,7 +1158,7 @@
         </w:trPr>
         <w:tc>
           <w:tcPr>
-            <w:tcW w:w="2245" w:type="dxa"/>
+            <w:tcW w:w="3145" w:type="dxa"/>
             <w:shd w:val="clear" w:color="auto" w:fill="F2F2F2" w:themeFill="background1" w:themeFillShade="F2"/>
             <w:vAlign w:val="center"/>
           </w:tcPr>
@@ -1133,7 +1186,7 @@
         </w:tc>
         <w:tc>
           <w:tcPr>
-            <w:tcW w:w="2785" w:type="dxa"/>
+            <w:tcW w:w="7650" w:type="dxa"/>
             <w:vAlign w:val="center"/>
           </w:tcPr>
           <w:p>
@@ -1154,18 +1207,10 @@
                 <w:szCs w:val="16"/>
                 <w:lang w:val="es-CR"/>
               </w:rPr>
-              <w:t>{{ year }}</w:t>
-            </w:r>
-          </w:p>
-        </w:tc>
-        <w:tc>
-          <w:tcPr>
-            <w:tcW w:w="2435" w:type="dxa"/>
-            <w:shd w:val="clear" w:color="auto" w:fill="F2F2F2" w:themeFill="background1" w:themeFillShade="F2"/>
-            <w:vAlign w:val="center"/>
-          </w:tcPr>
-          <w:p>
-            <w:pPr>
+              <w:t xml:space="preserve">{{ </w:t>
+            </w:r>
+            <w:proofErr w:type="spellStart"/>
+            <w:r>
               <w:rPr>
                 <w:rFonts w:asciiTheme="minorBidi" w:eastAsia="Times New Roman" w:hAnsiTheme="minorBidi" w:cstheme="minorBidi"/>
                 <w:color w:val="000000"/>
@@ -1173,27 +1218,10 @@
                 <w:szCs w:val="16"/>
                 <w:lang w:val="es-CR"/>
               </w:rPr>
-            </w:pPr>
-            <w:r>
-              <w:rPr>
-                <w:rFonts w:asciiTheme="minorBidi" w:eastAsia="Times New Roman" w:hAnsiTheme="minorBidi" w:cstheme="minorBidi"/>
-                <w:color w:val="000000"/>
-                <w:sz w:val="15"/>
-                <w:szCs w:val="16"/>
-                <w:lang w:val="es-CR"/>
-              </w:rPr>
-              <w:t>Marzo</w:t>
-            </w:r>
-          </w:p>
-        </w:tc>
-        <w:tc>
-          <w:tcPr>
-            <w:tcW w:w="3330" w:type="dxa"/>
-            <w:vAlign w:val="center"/>
-          </w:tcPr>
-          <w:p>
-            <w:pPr>
-              <w:jc w:val="center"/>
+              <w:t>year</w:t>
+            </w:r>
+            <w:proofErr w:type="spellEnd"/>
+            <w:r>
               <w:rPr>
                 <w:rFonts w:asciiTheme="minorBidi" w:eastAsia="Times New Roman" w:hAnsiTheme="minorBidi" w:cstheme="minorBidi"/>
                 <w:color w:val="000000"/>
@@ -1201,16 +1229,7 @@
                 <w:szCs w:val="16"/>
                 <w:lang w:val="es-CR"/>
               </w:rPr>
-            </w:pPr>
-            <w:r>
-              <w:rPr>
-                <w:rFonts w:asciiTheme="minorBidi" w:eastAsia="Times New Roman" w:hAnsiTheme="minorBidi" w:cstheme="minorBidi"/>
-                <w:color w:val="000000"/>
-                <w:sz w:val="16"/>
-                <w:szCs w:val="16"/>
-                <w:lang w:val="es-CR"/>
-              </w:rPr>
-              <w:t>{{ amount_mar }}</w:t>
+              <w:t xml:space="preserve"> }}</w:t>
             </w:r>
           </w:p>
         </w:tc>
@@ -1221,8 +1240,7 @@
         </w:trPr>
         <w:tc>
           <w:tcPr>
-            <w:tcW w:w="2245" w:type="dxa"/>
-            <w:vMerge w:val="restart"/>
+            <w:tcW w:w="3145" w:type="dxa"/>
             <w:shd w:val="clear" w:color="auto" w:fill="F2F2F2" w:themeFill="background1" w:themeFillShade="F2"/>
             <w:vAlign w:val="center"/>
           </w:tcPr>
@@ -1236,12 +1254,21 @@
                 <w:lang w:val="es-CR"/>
               </w:rPr>
             </w:pPr>
+            <w:r>
+              <w:rPr>
+                <w:rFonts w:asciiTheme="minorBidi" w:eastAsia="Times New Roman" w:hAnsiTheme="minorBidi" w:cstheme="minorBidi"/>
+                <w:color w:val="000000"/>
+                <w:sz w:val="15"/>
+                <w:szCs w:val="16"/>
+                <w:lang w:val="es-CR"/>
+              </w:rPr>
+              <w:t>Mes</w:t>
+            </w:r>
           </w:p>
         </w:tc>
         <w:tc>
           <w:tcPr>
-            <w:tcW w:w="2785" w:type="dxa"/>
-            <w:vMerge w:val="restart"/>
+            <w:tcW w:w="7650" w:type="dxa"/>
             <w:vAlign w:val="center"/>
           </w:tcPr>
           <w:p>
@@ -1254,16 +1281,7 @@
                 <w:lang w:val="es-CR"/>
               </w:rPr>
             </w:pPr>
-          </w:p>
-        </w:tc>
-        <w:tc>
-          <w:tcPr>
-            <w:tcW w:w="2435" w:type="dxa"/>
-            <w:shd w:val="clear" w:color="auto" w:fill="F2F2F2" w:themeFill="background1" w:themeFillShade="F2"/>
-            <w:vAlign w:val="center"/>
-          </w:tcPr>
-          <w:p>
-            <w:pPr>
+            <w:r>
               <w:rPr>
                 <w:rFonts w:asciiTheme="minorBidi" w:eastAsia="Times New Roman" w:hAnsiTheme="minorBidi" w:cstheme="minorBidi"/>
                 <w:color w:val="000000"/>
@@ -1271,27 +1289,10 @@
                 <w:szCs w:val="16"/>
                 <w:lang w:val="es-CR"/>
               </w:rPr>
-            </w:pPr>
-            <w:r>
-              <w:rPr>
-                <w:rFonts w:asciiTheme="minorBidi" w:eastAsia="Times New Roman" w:hAnsiTheme="minorBidi" w:cstheme="minorBidi"/>
-                <w:color w:val="000000"/>
-                <w:sz w:val="15"/>
-                <w:szCs w:val="16"/>
-                <w:lang w:val="es-CR"/>
-              </w:rPr>
-              <w:t>Abril</w:t>
-            </w:r>
-          </w:p>
-        </w:tc>
-        <w:tc>
-          <w:tcPr>
-            <w:tcW w:w="3330" w:type="dxa"/>
-            <w:vAlign w:val="center"/>
-          </w:tcPr>
-          <w:p>
-            <w:pPr>
-              <w:jc w:val="center"/>
+              <w:t xml:space="preserve">{{ </w:t>
+            </w:r>
+            <w:proofErr w:type="spellStart"/>
+            <w:r>
               <w:rPr>
                 <w:rFonts w:asciiTheme="minorBidi" w:eastAsia="Times New Roman" w:hAnsiTheme="minorBidi" w:cstheme="minorBidi"/>
                 <w:color w:val="000000"/>
@@ -1299,7 +1300,9 @@
                 <w:szCs w:val="16"/>
                 <w:lang w:val="es-CR"/>
               </w:rPr>
-            </w:pPr>
+              <w:t>month</w:t>
+            </w:r>
+            <w:proofErr w:type="spellEnd"/>
             <w:r>
               <w:rPr>
                 <w:rFonts w:asciiTheme="minorBidi" w:eastAsia="Times New Roman" w:hAnsiTheme="minorBidi" w:cstheme="minorBidi"/>
@@ -1308,791 +1311,7 @@
                 <w:szCs w:val="16"/>
                 <w:lang w:val="es-CR"/>
               </w:rPr>
-              <w:t>{{ amount_apr }}</w:t>
-            </w:r>
-          </w:p>
-        </w:tc>
-      </w:tr>
-      <w:tr>
-        <w:trPr>
-          <w:trHeight w:val="380"/>
-        </w:trPr>
-        <w:tc>
-          <w:tcPr>
-            <w:tcW w:w="2245" w:type="dxa"/>
-            <w:vMerge/>
-            <w:shd w:val="clear" w:color="auto" w:fill="F2F2F2" w:themeFill="background1" w:themeFillShade="F2"/>
-            <w:vAlign w:val="center"/>
-          </w:tcPr>
-          <w:p>
-            <w:pPr>
-              <w:rPr>
-                <w:rFonts w:asciiTheme="minorBidi" w:eastAsia="Times New Roman" w:hAnsiTheme="minorBidi" w:cstheme="minorBidi"/>
-                <w:color w:val="000000"/>
-                <w:sz w:val="15"/>
-                <w:szCs w:val="16"/>
-                <w:lang w:val="es-CR"/>
-              </w:rPr>
-            </w:pPr>
-          </w:p>
-        </w:tc>
-        <w:tc>
-          <w:tcPr>
-            <w:tcW w:w="2785" w:type="dxa"/>
-            <w:vMerge/>
-            <w:vAlign w:val="center"/>
-          </w:tcPr>
-          <w:p>
-            <w:pPr>
-              <w:rPr>
-                <w:rFonts w:asciiTheme="minorBidi" w:eastAsia="Times New Roman" w:hAnsiTheme="minorBidi" w:cstheme="minorBidi"/>
-                <w:color w:val="000000"/>
-                <w:sz w:val="16"/>
-                <w:szCs w:val="16"/>
-                <w:lang w:val="es-CR"/>
-              </w:rPr>
-            </w:pPr>
-          </w:p>
-        </w:tc>
-        <w:tc>
-          <w:tcPr>
-            <w:tcW w:w="2435" w:type="dxa"/>
-            <w:shd w:val="clear" w:color="auto" w:fill="F2F2F2" w:themeFill="background1" w:themeFillShade="F2"/>
-            <w:vAlign w:val="center"/>
-          </w:tcPr>
-          <w:p>
-            <w:pPr>
-              <w:rPr>
-                <w:rFonts w:asciiTheme="minorBidi" w:eastAsia="Times New Roman" w:hAnsiTheme="minorBidi" w:cstheme="minorBidi"/>
-                <w:color w:val="000000"/>
-                <w:sz w:val="16"/>
-                <w:szCs w:val="16"/>
-                <w:lang w:val="es-CR"/>
-              </w:rPr>
-            </w:pPr>
-            <w:r>
-              <w:rPr>
-                <w:rFonts w:asciiTheme="minorBidi" w:eastAsia="Times New Roman" w:hAnsiTheme="minorBidi" w:cstheme="minorBidi"/>
-                <w:color w:val="000000"/>
-                <w:sz w:val="15"/>
-                <w:szCs w:val="16"/>
-                <w:lang w:val="es-CR"/>
-              </w:rPr>
-              <w:t>Mayo</w:t>
-            </w:r>
-          </w:p>
-        </w:tc>
-        <w:tc>
-          <w:tcPr>
-            <w:tcW w:w="3330" w:type="dxa"/>
-            <w:vAlign w:val="center"/>
-          </w:tcPr>
-          <w:p>
-            <w:pPr>
-              <w:jc w:val="center"/>
-              <w:rPr>
-                <w:rFonts w:asciiTheme="minorBidi" w:eastAsia="Times New Roman" w:hAnsiTheme="minorBidi" w:cstheme="minorBidi"/>
-                <w:color w:val="000000"/>
-                <w:sz w:val="16"/>
-                <w:szCs w:val="16"/>
-                <w:lang w:val="es-CR"/>
-              </w:rPr>
-            </w:pPr>
-            <w:r>
-              <w:rPr>
-                <w:rFonts w:asciiTheme="minorBidi" w:eastAsia="Times New Roman" w:hAnsiTheme="minorBidi" w:cstheme="minorBidi"/>
-                <w:color w:val="000000"/>
-                <w:sz w:val="16"/>
-                <w:szCs w:val="16"/>
-                <w:lang w:val="es-CR"/>
-              </w:rPr>
-              <w:t>{{ amount_may }}</w:t>
-            </w:r>
-          </w:p>
-        </w:tc>
-      </w:tr>
-      <w:tr>
-        <w:trPr>
-          <w:trHeight w:val="380"/>
-        </w:trPr>
-        <w:tc>
-          <w:tcPr>
-            <w:tcW w:w="2245" w:type="dxa"/>
-            <w:vMerge/>
-            <w:shd w:val="clear" w:color="auto" w:fill="F2F2F2" w:themeFill="background1" w:themeFillShade="F2"/>
-            <w:vAlign w:val="center"/>
-          </w:tcPr>
-          <w:p>
-            <w:pPr>
-              <w:rPr>
-                <w:rFonts w:asciiTheme="minorBidi" w:eastAsia="Times New Roman" w:hAnsiTheme="minorBidi" w:cstheme="minorBidi"/>
-                <w:color w:val="000000"/>
-                <w:sz w:val="15"/>
-                <w:szCs w:val="16"/>
-                <w:lang w:val="es-CR"/>
-              </w:rPr>
-            </w:pPr>
-          </w:p>
-        </w:tc>
-        <w:tc>
-          <w:tcPr>
-            <w:tcW w:w="2785" w:type="dxa"/>
-            <w:vMerge/>
-            <w:vAlign w:val="center"/>
-          </w:tcPr>
-          <w:p>
-            <w:pPr>
-              <w:rPr>
-                <w:rFonts w:asciiTheme="minorBidi" w:eastAsia="Times New Roman" w:hAnsiTheme="minorBidi" w:cstheme="minorBidi"/>
-                <w:color w:val="000000"/>
-                <w:sz w:val="16"/>
-                <w:szCs w:val="16"/>
-                <w:lang w:val="es-CR"/>
-              </w:rPr>
-            </w:pPr>
-          </w:p>
-        </w:tc>
-        <w:tc>
-          <w:tcPr>
-            <w:tcW w:w="2435" w:type="dxa"/>
-            <w:shd w:val="clear" w:color="auto" w:fill="F2F2F2" w:themeFill="background1" w:themeFillShade="F2"/>
-            <w:vAlign w:val="center"/>
-          </w:tcPr>
-          <w:p>
-            <w:pPr>
-              <w:rPr>
-                <w:rFonts w:asciiTheme="minorBidi" w:eastAsia="Times New Roman" w:hAnsiTheme="minorBidi" w:cstheme="minorBidi"/>
-                <w:color w:val="000000"/>
-                <w:sz w:val="16"/>
-                <w:szCs w:val="16"/>
-                <w:lang w:val="es-CR"/>
-              </w:rPr>
-            </w:pPr>
-            <w:r>
-              <w:rPr>
-                <w:rFonts w:asciiTheme="minorBidi" w:eastAsia="Times New Roman" w:hAnsiTheme="minorBidi" w:cstheme="minorBidi"/>
-                <w:color w:val="000000"/>
-                <w:sz w:val="15"/>
-                <w:szCs w:val="16"/>
-                <w:lang w:val="es-CR"/>
-              </w:rPr>
-              <w:t>Junio</w:t>
-            </w:r>
-          </w:p>
-        </w:tc>
-        <w:tc>
-          <w:tcPr>
-            <w:tcW w:w="3330" w:type="dxa"/>
-            <w:vAlign w:val="center"/>
-          </w:tcPr>
-          <w:p>
-            <w:pPr>
-              <w:jc w:val="center"/>
-              <w:rPr>
-                <w:rFonts w:asciiTheme="minorBidi" w:eastAsia="Times New Roman" w:hAnsiTheme="minorBidi" w:cstheme="minorBidi"/>
-                <w:color w:val="000000"/>
-                <w:sz w:val="16"/>
-                <w:szCs w:val="16"/>
-                <w:lang w:val="es-CR"/>
-              </w:rPr>
-            </w:pPr>
-            <w:r>
-              <w:rPr>
-                <w:rFonts w:asciiTheme="minorBidi" w:eastAsia="Times New Roman" w:hAnsiTheme="minorBidi" w:cstheme="minorBidi"/>
-                <w:color w:val="000000"/>
-                <w:sz w:val="16"/>
-                <w:szCs w:val="16"/>
-                <w:lang w:val="es-CR"/>
-              </w:rPr>
-              <w:t>{{ amount_jun }}</w:t>
-            </w:r>
-          </w:p>
-        </w:tc>
-      </w:tr>
-      <w:tr>
-        <w:trPr>
-          <w:trHeight w:val="380"/>
-        </w:trPr>
-        <w:tc>
-          <w:tcPr>
-            <w:tcW w:w="2245" w:type="dxa"/>
-            <w:vMerge/>
-            <w:shd w:val="clear" w:color="auto" w:fill="F2F2F2" w:themeFill="background1" w:themeFillShade="F2"/>
-            <w:vAlign w:val="center"/>
-          </w:tcPr>
-          <w:p>
-            <w:pPr>
-              <w:rPr>
-                <w:rFonts w:asciiTheme="minorBidi" w:eastAsia="Times New Roman" w:hAnsiTheme="minorBidi" w:cstheme="minorBidi"/>
-                <w:color w:val="000000"/>
-                <w:sz w:val="15"/>
-                <w:szCs w:val="16"/>
-                <w:lang w:val="es-CR"/>
-              </w:rPr>
-            </w:pPr>
-          </w:p>
-        </w:tc>
-        <w:tc>
-          <w:tcPr>
-            <w:tcW w:w="2785" w:type="dxa"/>
-            <w:vMerge/>
-            <w:vAlign w:val="center"/>
-          </w:tcPr>
-          <w:p>
-            <w:pPr>
-              <w:rPr>
-                <w:rFonts w:asciiTheme="minorBidi" w:eastAsia="Times New Roman" w:hAnsiTheme="minorBidi" w:cstheme="minorBidi"/>
-                <w:color w:val="000000"/>
-                <w:sz w:val="16"/>
-                <w:szCs w:val="16"/>
-                <w:lang w:val="es-CR"/>
-              </w:rPr>
-            </w:pPr>
-          </w:p>
-        </w:tc>
-        <w:tc>
-          <w:tcPr>
-            <w:tcW w:w="2435" w:type="dxa"/>
-            <w:shd w:val="clear" w:color="auto" w:fill="F2F2F2" w:themeFill="background1" w:themeFillShade="F2"/>
-            <w:vAlign w:val="center"/>
-          </w:tcPr>
-          <w:p>
-            <w:pPr>
-              <w:rPr>
-                <w:rFonts w:asciiTheme="minorBidi" w:eastAsia="Times New Roman" w:hAnsiTheme="minorBidi" w:cstheme="minorBidi"/>
-                <w:color w:val="000000"/>
-                <w:sz w:val="15"/>
-                <w:szCs w:val="16"/>
-                <w:lang w:val="es-CR"/>
-              </w:rPr>
-            </w:pPr>
-            <w:r>
-              <w:rPr>
-                <w:rFonts w:asciiTheme="minorBidi" w:eastAsia="Times New Roman" w:hAnsiTheme="minorBidi" w:cstheme="minorBidi"/>
-                <w:color w:val="000000"/>
-                <w:sz w:val="15"/>
-                <w:szCs w:val="16"/>
-                <w:lang w:val="es-CR"/>
-              </w:rPr>
-              <w:t>Julio</w:t>
-            </w:r>
-          </w:p>
-        </w:tc>
-        <w:tc>
-          <w:tcPr>
-            <w:tcW w:w="3330" w:type="dxa"/>
-            <w:vAlign w:val="center"/>
-          </w:tcPr>
-          <w:p>
-            <w:pPr>
-              <w:jc w:val="center"/>
-              <w:rPr>
-                <w:rFonts w:asciiTheme="minorBidi" w:eastAsia="Times New Roman" w:hAnsiTheme="minorBidi" w:cstheme="minorBidi"/>
-                <w:color w:val="000000"/>
-                <w:sz w:val="16"/>
-                <w:szCs w:val="16"/>
-                <w:lang w:val="es-CR"/>
-              </w:rPr>
-            </w:pPr>
-            <w:r>
-              <w:rPr>
-                <w:rFonts w:asciiTheme="minorBidi" w:eastAsia="Times New Roman" w:hAnsiTheme="minorBidi" w:cstheme="minorBidi"/>
-                <w:color w:val="000000"/>
-                <w:sz w:val="16"/>
-                <w:szCs w:val="16"/>
-                <w:lang w:val="es-CR"/>
-              </w:rPr>
-              <w:t>{{ amount_jul }}</w:t>
-            </w:r>
-          </w:p>
-        </w:tc>
-      </w:tr>
-      <w:tr>
-        <w:trPr>
-          <w:trHeight w:val="380"/>
-        </w:trPr>
-        <w:tc>
-          <w:tcPr>
-            <w:tcW w:w="2245" w:type="dxa"/>
-            <w:vMerge/>
-            <w:shd w:val="clear" w:color="auto" w:fill="F2F2F2" w:themeFill="background1" w:themeFillShade="F2"/>
-            <w:vAlign w:val="center"/>
-          </w:tcPr>
-          <w:p>
-            <w:pPr>
-              <w:rPr>
-                <w:rFonts w:asciiTheme="minorBidi" w:eastAsia="Times New Roman" w:hAnsiTheme="minorBidi" w:cstheme="minorBidi"/>
-                <w:color w:val="000000"/>
-                <w:sz w:val="15"/>
-                <w:szCs w:val="16"/>
-                <w:lang w:val="es-CR"/>
-              </w:rPr>
-            </w:pPr>
-          </w:p>
-        </w:tc>
-        <w:tc>
-          <w:tcPr>
-            <w:tcW w:w="2785" w:type="dxa"/>
-            <w:vMerge/>
-            <w:vAlign w:val="center"/>
-          </w:tcPr>
-          <w:p>
-            <w:pPr>
-              <w:rPr>
-                <w:rFonts w:asciiTheme="minorBidi" w:eastAsia="Times New Roman" w:hAnsiTheme="minorBidi" w:cstheme="minorBidi"/>
-                <w:color w:val="000000"/>
-                <w:sz w:val="16"/>
-                <w:szCs w:val="16"/>
-                <w:lang w:val="es-CR"/>
-              </w:rPr>
-            </w:pPr>
-          </w:p>
-        </w:tc>
-        <w:tc>
-          <w:tcPr>
-            <w:tcW w:w="2435" w:type="dxa"/>
-            <w:shd w:val="clear" w:color="auto" w:fill="F2F2F2" w:themeFill="background1" w:themeFillShade="F2"/>
-            <w:vAlign w:val="center"/>
-          </w:tcPr>
-          <w:p>
-            <w:pPr>
-              <w:rPr>
-                <w:rFonts w:asciiTheme="minorBidi" w:eastAsia="Times New Roman" w:hAnsiTheme="minorBidi" w:cstheme="minorBidi"/>
-                <w:color w:val="000000"/>
-                <w:sz w:val="15"/>
-                <w:szCs w:val="16"/>
-                <w:lang w:val="es-CR"/>
-              </w:rPr>
-            </w:pPr>
-            <w:r>
-              <w:rPr>
-                <w:rFonts w:asciiTheme="minorBidi" w:eastAsia="Times New Roman" w:hAnsiTheme="minorBidi" w:cstheme="minorBidi"/>
-                <w:color w:val="000000"/>
-                <w:sz w:val="15"/>
-                <w:szCs w:val="16"/>
-                <w:lang w:val="es-CR"/>
-              </w:rPr>
-              <w:t>Agosto</w:t>
-            </w:r>
-          </w:p>
-        </w:tc>
-        <w:tc>
-          <w:tcPr>
-            <w:tcW w:w="3330" w:type="dxa"/>
-            <w:vAlign w:val="center"/>
-          </w:tcPr>
-          <w:p>
-            <w:pPr>
-              <w:jc w:val="center"/>
-              <w:rPr>
-                <w:rFonts w:asciiTheme="minorBidi" w:eastAsia="Times New Roman" w:hAnsiTheme="minorBidi" w:cstheme="minorBidi"/>
-                <w:color w:val="000000"/>
-                <w:sz w:val="16"/>
-                <w:szCs w:val="16"/>
-                <w:lang w:val="es-CR"/>
-              </w:rPr>
-            </w:pPr>
-            <w:r>
-              <w:rPr>
-                <w:rFonts w:asciiTheme="minorBidi" w:eastAsia="Times New Roman" w:hAnsiTheme="minorBidi" w:cstheme="minorBidi"/>
-                <w:color w:val="000000"/>
-                <w:sz w:val="16"/>
-                <w:szCs w:val="16"/>
-                <w:lang w:val="es-CR"/>
-              </w:rPr>
-              <w:t>{{ amount_aug }}</w:t>
-            </w:r>
-          </w:p>
-        </w:tc>
-      </w:tr>
-      <w:tr>
-        <w:trPr>
-          <w:trHeight w:val="380"/>
-        </w:trPr>
-        <w:tc>
-          <w:tcPr>
-            <w:tcW w:w="2245" w:type="dxa"/>
-            <w:vMerge/>
-            <w:shd w:val="clear" w:color="auto" w:fill="F2F2F2" w:themeFill="background1" w:themeFillShade="F2"/>
-            <w:vAlign w:val="center"/>
-          </w:tcPr>
-          <w:p>
-            <w:pPr>
-              <w:rPr>
-                <w:rFonts w:asciiTheme="minorBidi" w:eastAsia="Times New Roman" w:hAnsiTheme="minorBidi" w:cstheme="minorBidi"/>
-                <w:color w:val="000000"/>
-                <w:sz w:val="15"/>
-                <w:szCs w:val="16"/>
-                <w:lang w:val="es-CR"/>
-              </w:rPr>
-            </w:pPr>
-          </w:p>
-        </w:tc>
-        <w:tc>
-          <w:tcPr>
-            <w:tcW w:w="2785" w:type="dxa"/>
-            <w:vMerge/>
-            <w:vAlign w:val="center"/>
-          </w:tcPr>
-          <w:p>
-            <w:pPr>
-              <w:rPr>
-                <w:rFonts w:asciiTheme="minorBidi" w:eastAsia="Times New Roman" w:hAnsiTheme="minorBidi" w:cstheme="minorBidi"/>
-                <w:color w:val="000000"/>
-                <w:sz w:val="16"/>
-                <w:szCs w:val="16"/>
-                <w:lang w:val="es-CR"/>
-              </w:rPr>
-            </w:pPr>
-          </w:p>
-        </w:tc>
-        <w:tc>
-          <w:tcPr>
-            <w:tcW w:w="2435" w:type="dxa"/>
-            <w:shd w:val="clear" w:color="auto" w:fill="F2F2F2" w:themeFill="background1" w:themeFillShade="F2"/>
-            <w:vAlign w:val="center"/>
-          </w:tcPr>
-          <w:p>
-            <w:pPr>
-              <w:rPr>
-                <w:rFonts w:asciiTheme="minorBidi" w:eastAsia="Times New Roman" w:hAnsiTheme="minorBidi" w:cstheme="minorBidi"/>
-                <w:color w:val="000000"/>
-                <w:sz w:val="15"/>
-                <w:szCs w:val="16"/>
-                <w:lang w:val="es-CR"/>
-              </w:rPr>
-            </w:pPr>
-            <w:r>
-              <w:rPr>
-                <w:rFonts w:asciiTheme="minorBidi" w:eastAsia="Times New Roman" w:hAnsiTheme="minorBidi" w:cstheme="minorBidi"/>
-                <w:color w:val="000000"/>
-                <w:sz w:val="15"/>
-                <w:szCs w:val="16"/>
-                <w:lang w:val="es-CR"/>
-              </w:rPr>
-              <w:t>Septiembre</w:t>
-            </w:r>
-          </w:p>
-        </w:tc>
-        <w:tc>
-          <w:tcPr>
-            <w:tcW w:w="3330" w:type="dxa"/>
-            <w:vAlign w:val="center"/>
-          </w:tcPr>
-          <w:p>
-            <w:pPr>
-              <w:jc w:val="center"/>
-              <w:rPr>
-                <w:rFonts w:asciiTheme="minorBidi" w:eastAsia="Times New Roman" w:hAnsiTheme="minorBidi" w:cstheme="minorBidi"/>
-                <w:color w:val="000000"/>
-                <w:sz w:val="16"/>
-                <w:szCs w:val="16"/>
-                <w:lang w:val="es-CR"/>
-              </w:rPr>
-            </w:pPr>
-            <w:r>
-              <w:rPr>
-                <w:rFonts w:asciiTheme="minorBidi" w:eastAsia="Times New Roman" w:hAnsiTheme="minorBidi" w:cstheme="minorBidi"/>
-                <w:color w:val="000000"/>
-                <w:sz w:val="16"/>
-                <w:szCs w:val="16"/>
-                <w:lang w:val="es-CR"/>
-              </w:rPr>
-              <w:t>{{ amount_sep }}</w:t>
-            </w:r>
-          </w:p>
-        </w:tc>
-      </w:tr>
-      <w:tr>
-        <w:trPr>
-          <w:trHeight w:val="380"/>
-        </w:trPr>
-        <w:tc>
-          <w:tcPr>
-            <w:tcW w:w="2245" w:type="dxa"/>
-            <w:vMerge/>
-            <w:shd w:val="clear" w:color="auto" w:fill="F2F2F2" w:themeFill="background1" w:themeFillShade="F2"/>
-            <w:vAlign w:val="center"/>
-          </w:tcPr>
-          <w:p>
-            <w:pPr>
-              <w:rPr>
-                <w:rFonts w:asciiTheme="minorBidi" w:eastAsia="Times New Roman" w:hAnsiTheme="minorBidi" w:cstheme="minorBidi"/>
-                <w:color w:val="000000"/>
-                <w:sz w:val="15"/>
-                <w:szCs w:val="16"/>
-                <w:lang w:val="es-CR"/>
-              </w:rPr>
-            </w:pPr>
-          </w:p>
-        </w:tc>
-        <w:tc>
-          <w:tcPr>
-            <w:tcW w:w="2785" w:type="dxa"/>
-            <w:vMerge/>
-            <w:vAlign w:val="center"/>
-          </w:tcPr>
-          <w:p>
-            <w:pPr>
-              <w:rPr>
-                <w:rFonts w:asciiTheme="minorBidi" w:eastAsia="Times New Roman" w:hAnsiTheme="minorBidi" w:cstheme="minorBidi"/>
-                <w:color w:val="000000"/>
-                <w:sz w:val="16"/>
-                <w:szCs w:val="16"/>
-                <w:lang w:val="es-CR"/>
-              </w:rPr>
-            </w:pPr>
-          </w:p>
-        </w:tc>
-        <w:tc>
-          <w:tcPr>
-            <w:tcW w:w="2435" w:type="dxa"/>
-            <w:shd w:val="clear" w:color="auto" w:fill="F2F2F2" w:themeFill="background1" w:themeFillShade="F2"/>
-            <w:vAlign w:val="center"/>
-          </w:tcPr>
-          <w:p>
-            <w:pPr>
-              <w:rPr>
-                <w:rFonts w:asciiTheme="minorBidi" w:eastAsia="Times New Roman" w:hAnsiTheme="minorBidi" w:cstheme="minorBidi"/>
-                <w:color w:val="000000"/>
-                <w:sz w:val="15"/>
-                <w:szCs w:val="16"/>
-                <w:lang w:val="es-CR"/>
-              </w:rPr>
-            </w:pPr>
-            <w:r>
-              <w:rPr>
-                <w:rFonts w:asciiTheme="minorBidi" w:eastAsia="Times New Roman" w:hAnsiTheme="minorBidi" w:cstheme="minorBidi"/>
-                <w:color w:val="000000"/>
-                <w:sz w:val="15"/>
-                <w:szCs w:val="16"/>
-                <w:lang w:val="es-CR"/>
-              </w:rPr>
-              <w:t>Octubre</w:t>
-            </w:r>
-          </w:p>
-        </w:tc>
-        <w:tc>
-          <w:tcPr>
-            <w:tcW w:w="3330" w:type="dxa"/>
-            <w:vAlign w:val="center"/>
-          </w:tcPr>
-          <w:p>
-            <w:pPr>
-              <w:jc w:val="center"/>
-              <w:rPr>
-                <w:rFonts w:asciiTheme="minorBidi" w:eastAsia="Times New Roman" w:hAnsiTheme="minorBidi" w:cstheme="minorBidi"/>
-                <w:color w:val="000000"/>
-                <w:sz w:val="16"/>
-                <w:szCs w:val="16"/>
-                <w:lang w:val="es-CR"/>
-              </w:rPr>
-            </w:pPr>
-            <w:r>
-              <w:rPr>
-                <w:rFonts w:asciiTheme="minorBidi" w:eastAsia="Times New Roman" w:hAnsiTheme="minorBidi" w:cstheme="minorBidi"/>
-                <w:color w:val="000000"/>
-                <w:sz w:val="16"/>
-                <w:szCs w:val="16"/>
-                <w:lang w:val="es-CR"/>
-              </w:rPr>
-              <w:t>{{ amount_oct }}</w:t>
-            </w:r>
-          </w:p>
-        </w:tc>
-      </w:tr>
-      <w:tr>
-        <w:trPr>
-          <w:trHeight w:val="380"/>
-        </w:trPr>
-        <w:tc>
-          <w:tcPr>
-            <w:tcW w:w="2245" w:type="dxa"/>
-            <w:vMerge/>
-            <w:shd w:val="clear" w:color="auto" w:fill="F2F2F2" w:themeFill="background1" w:themeFillShade="F2"/>
-            <w:vAlign w:val="center"/>
-          </w:tcPr>
-          <w:p>
-            <w:pPr>
-              <w:rPr>
-                <w:rFonts w:asciiTheme="minorBidi" w:eastAsia="Times New Roman" w:hAnsiTheme="minorBidi" w:cstheme="minorBidi"/>
-                <w:color w:val="000000"/>
-                <w:sz w:val="15"/>
-                <w:szCs w:val="16"/>
-                <w:lang w:val="es-CR"/>
-              </w:rPr>
-            </w:pPr>
-          </w:p>
-        </w:tc>
-        <w:tc>
-          <w:tcPr>
-            <w:tcW w:w="2785" w:type="dxa"/>
-            <w:vMerge/>
-            <w:vAlign w:val="center"/>
-          </w:tcPr>
-          <w:p>
-            <w:pPr>
-              <w:rPr>
-                <w:rFonts w:asciiTheme="minorBidi" w:eastAsia="Times New Roman" w:hAnsiTheme="minorBidi" w:cstheme="minorBidi"/>
-                <w:color w:val="000000"/>
-                <w:sz w:val="16"/>
-                <w:szCs w:val="16"/>
-                <w:lang w:val="es-CR"/>
-              </w:rPr>
-            </w:pPr>
-          </w:p>
-        </w:tc>
-        <w:tc>
-          <w:tcPr>
-            <w:tcW w:w="2435" w:type="dxa"/>
-            <w:shd w:val="clear" w:color="auto" w:fill="F2F2F2" w:themeFill="background1" w:themeFillShade="F2"/>
-            <w:vAlign w:val="center"/>
-          </w:tcPr>
-          <w:p>
-            <w:pPr>
-              <w:rPr>
-                <w:rFonts w:asciiTheme="minorBidi" w:eastAsia="Times New Roman" w:hAnsiTheme="minorBidi" w:cstheme="minorBidi"/>
-                <w:color w:val="000000"/>
-                <w:sz w:val="15"/>
-                <w:szCs w:val="16"/>
-                <w:lang w:val="es-CR"/>
-              </w:rPr>
-            </w:pPr>
-            <w:r>
-              <w:rPr>
-                <w:rFonts w:asciiTheme="minorBidi" w:eastAsia="Times New Roman" w:hAnsiTheme="minorBidi" w:cstheme="minorBidi"/>
-                <w:color w:val="000000"/>
-                <w:sz w:val="15"/>
-                <w:szCs w:val="16"/>
-                <w:lang w:val="es-CR"/>
-              </w:rPr>
-              <w:t>Noviembre</w:t>
-            </w:r>
-          </w:p>
-        </w:tc>
-        <w:tc>
-          <w:tcPr>
-            <w:tcW w:w="3330" w:type="dxa"/>
-            <w:vAlign w:val="center"/>
-          </w:tcPr>
-          <w:p>
-            <w:pPr>
-              <w:jc w:val="center"/>
-              <w:rPr>
-                <w:rFonts w:asciiTheme="minorBidi" w:eastAsia="Times New Roman" w:hAnsiTheme="minorBidi" w:cstheme="minorBidi"/>
-                <w:color w:val="000000"/>
-                <w:sz w:val="16"/>
-                <w:szCs w:val="16"/>
-                <w:lang w:val="es-CR"/>
-              </w:rPr>
-            </w:pPr>
-            <w:r>
-              <w:rPr>
-                <w:rFonts w:asciiTheme="minorBidi" w:eastAsia="Times New Roman" w:hAnsiTheme="minorBidi" w:cstheme="minorBidi"/>
-                <w:color w:val="000000"/>
-                <w:sz w:val="16"/>
-                <w:szCs w:val="16"/>
-                <w:lang w:val="es-CR"/>
-              </w:rPr>
-              <w:t>{{ amount_nov }}</w:t>
-            </w:r>
-          </w:p>
-        </w:tc>
-      </w:tr>
-      <w:tr>
-        <w:trPr>
-          <w:trHeight w:val="380"/>
-        </w:trPr>
-        <w:tc>
-          <w:tcPr>
-            <w:tcW w:w="2245" w:type="dxa"/>
-            <w:vMerge/>
-            <w:shd w:val="clear" w:color="auto" w:fill="F2F2F2" w:themeFill="background1" w:themeFillShade="F2"/>
-            <w:vAlign w:val="center"/>
-          </w:tcPr>
-          <w:p>
-            <w:pPr>
-              <w:rPr>
-                <w:rFonts w:asciiTheme="minorBidi" w:eastAsia="Times New Roman" w:hAnsiTheme="minorBidi" w:cstheme="minorBidi"/>
-                <w:color w:val="000000"/>
-                <w:sz w:val="15"/>
-                <w:szCs w:val="16"/>
-                <w:lang w:val="es-CR"/>
-              </w:rPr>
-            </w:pPr>
-          </w:p>
-        </w:tc>
-        <w:tc>
-          <w:tcPr>
-            <w:tcW w:w="2785" w:type="dxa"/>
-            <w:vMerge/>
-            <w:vAlign w:val="center"/>
-          </w:tcPr>
-          <w:p>
-            <w:pPr>
-              <w:rPr>
-                <w:rFonts w:asciiTheme="minorBidi" w:eastAsia="Times New Roman" w:hAnsiTheme="minorBidi" w:cstheme="minorBidi"/>
-                <w:color w:val="000000"/>
-                <w:sz w:val="16"/>
-                <w:szCs w:val="16"/>
-                <w:lang w:val="es-CR"/>
-              </w:rPr>
-            </w:pPr>
-          </w:p>
-        </w:tc>
-        <w:tc>
-          <w:tcPr>
-            <w:tcW w:w="2435" w:type="dxa"/>
-            <w:shd w:val="clear" w:color="auto" w:fill="F2F2F2" w:themeFill="background1" w:themeFillShade="F2"/>
-            <w:vAlign w:val="center"/>
-          </w:tcPr>
-          <w:p>
-            <w:pPr>
-              <w:rPr>
-                <w:rFonts w:asciiTheme="minorBidi" w:eastAsia="Times New Roman" w:hAnsiTheme="minorBidi" w:cstheme="minorBidi"/>
-                <w:color w:val="000000"/>
-                <w:sz w:val="16"/>
-                <w:szCs w:val="16"/>
-                <w:lang w:val="es-CR"/>
-              </w:rPr>
-            </w:pPr>
-            <w:r>
-              <w:rPr>
-                <w:rFonts w:asciiTheme="minorBidi" w:eastAsia="Times New Roman" w:hAnsiTheme="minorBidi" w:cstheme="minorBidi"/>
-                <w:color w:val="000000"/>
-                <w:sz w:val="15"/>
-                <w:szCs w:val="16"/>
-                <w:lang w:val="es-CR"/>
-              </w:rPr>
-              <w:t>Diciembre</w:t>
-            </w:r>
-          </w:p>
-        </w:tc>
-        <w:tc>
-          <w:tcPr>
-            <w:tcW w:w="3330" w:type="dxa"/>
-            <w:vAlign w:val="center"/>
-          </w:tcPr>
-          <w:p>
-            <w:pPr>
-              <w:jc w:val="center"/>
-              <w:rPr>
-                <w:rFonts w:asciiTheme="minorBidi" w:eastAsia="Times New Roman" w:hAnsiTheme="minorBidi" w:cstheme="minorBidi"/>
-                <w:color w:val="000000"/>
-                <w:sz w:val="16"/>
-                <w:szCs w:val="16"/>
-                <w:lang w:val="es-CR"/>
-              </w:rPr>
-            </w:pPr>
-            <w:r>
-              <w:rPr>
-                <w:rFonts w:asciiTheme="minorBidi" w:eastAsia="Times New Roman" w:hAnsiTheme="minorBidi" w:cstheme="minorBidi"/>
-                <w:color w:val="000000"/>
-                <w:sz w:val="16"/>
-                <w:szCs w:val="16"/>
-                <w:lang w:val="es-CR"/>
-              </w:rPr>
-              <w:t>{{ amount_dec }}</w:t>
+              <w:t xml:space="preserve"> }}</w:t>
             </w:r>
           </w:p>
         </w:tc>
@@ -2178,27 +1397,7 @@
                 <w:szCs w:val="18"/>
                 <w:lang w:val="es-CR"/>
               </w:rPr>
-              <w:t xml:space="preserve">{{ </w:t>
-            </w:r>
-            <w:r>
-              <w:rPr>
-                <w:rFonts w:asciiTheme="minorBidi" w:hAnsiTheme="minorBidi" w:cstheme="minorBidi"/>
-                <w:color w:val="000000" w:themeColor="text1"/>
-                <w:sz w:val="18"/>
-                <w:szCs w:val="18"/>
-                <w:lang w:val="es-CR"/>
-              </w:rPr>
-              <w:t>bonus</w:t>
-            </w:r>
-            <w:r>
-              <w:rPr>
-                <w:rFonts w:asciiTheme="minorBidi" w:hAnsiTheme="minorBidi" w:cstheme="minorBidi"/>
-                <w:color w:val="000000" w:themeColor="text1"/>
-                <w:sz w:val="18"/>
-                <w:szCs w:val="18"/>
-                <w:lang w:val="es-CR"/>
-              </w:rPr>
-              <w:t>_details }}</w:t>
+              <w:t>N/A</w:t>
             </w:r>
           </w:p>
         </w:tc>

</xml_diff>

<commit_message>
02/11/2025 bonus module completed
</commit_message>
<xml_diff>
--- a/app/backend/tooling/docs/bonus_docs.docx
+++ b/app/backend/tooling/docs/bonus_docs.docx
@@ -308,51 +308,7 @@
                 <w:szCs w:val="20"/>
                 <w:lang w:val="es-CR"/>
               </w:rPr>
-              <w:t xml:space="preserve">{{ </w:t>
-            </w:r>
-            <w:proofErr w:type="spellStart"/>
-            <w:r>
-              <w:rPr>
-                <w:rFonts w:asciiTheme="minorBidi" w:hAnsiTheme="minorBidi" w:cstheme="minorBidi"/>
-                <w:color w:val="000000"/>
-                <w:sz w:val="18"/>
-                <w:szCs w:val="20"/>
-                <w:lang w:val="es-CR"/>
-              </w:rPr>
-              <w:t>name</w:t>
-            </w:r>
-            <w:proofErr w:type="spellEnd"/>
-            <w:r>
-              <w:rPr>
-                <w:rFonts w:asciiTheme="minorBidi" w:hAnsiTheme="minorBidi" w:cstheme="minorBidi"/>
-                <w:color w:val="000000"/>
-                <w:sz w:val="18"/>
-                <w:szCs w:val="20"/>
-                <w:lang w:val="es-CR"/>
-              </w:rPr>
-              <w:t xml:space="preserve"> }} {{ </w:t>
-            </w:r>
-            <w:proofErr w:type="spellStart"/>
-            <w:r>
-              <w:rPr>
-                <w:rFonts w:asciiTheme="minorBidi" w:hAnsiTheme="minorBidi" w:cstheme="minorBidi"/>
-                <w:color w:val="000000"/>
-                <w:sz w:val="18"/>
-                <w:szCs w:val="20"/>
-                <w:lang w:val="es-CR"/>
-              </w:rPr>
-              <w:t>lastname</w:t>
-            </w:r>
-            <w:proofErr w:type="spellEnd"/>
-            <w:r>
-              <w:rPr>
-                <w:rFonts w:asciiTheme="minorBidi" w:hAnsiTheme="minorBidi" w:cstheme="minorBidi"/>
-                <w:color w:val="000000"/>
-                <w:sz w:val="18"/>
-                <w:szCs w:val="20"/>
-                <w:lang w:val="es-CR"/>
-              </w:rPr>
-              <w:t xml:space="preserve"> }} {{ lastname2 }}</w:t>
+              <w:t>{{ name }} {{ lastname }} {{ lastname2 }}</w:t>
             </w:r>
           </w:p>
         </w:tc>
@@ -407,29 +363,7 @@
                 <w:szCs w:val="20"/>
                 <w:lang w:val="es-CR"/>
               </w:rPr>
-              <w:t xml:space="preserve">{{ </w:t>
-            </w:r>
-            <w:proofErr w:type="spellStart"/>
-            <w:r>
-              <w:rPr>
-                <w:rFonts w:asciiTheme="minorBidi" w:hAnsiTheme="minorBidi" w:cstheme="minorBidi"/>
-                <w:color w:val="000000"/>
-                <w:sz w:val="20"/>
-                <w:szCs w:val="20"/>
-                <w:lang w:val="es-CR"/>
-              </w:rPr>
-              <w:t>current_date</w:t>
-            </w:r>
-            <w:proofErr w:type="spellEnd"/>
-            <w:r>
-              <w:rPr>
-                <w:rFonts w:asciiTheme="minorBidi" w:hAnsiTheme="minorBidi" w:cstheme="minorBidi"/>
-                <w:color w:val="000000"/>
-                <w:sz w:val="20"/>
-                <w:szCs w:val="20"/>
-                <w:lang w:val="es-CR"/>
-              </w:rPr>
-              <w:t xml:space="preserve"> }}</w:t>
+              <w:t>{{ current_date }}</w:t>
             </w:r>
           </w:p>
         </w:tc>
@@ -489,29 +423,7 @@
                 <w:szCs w:val="20"/>
                 <w:lang w:val="es-CR"/>
               </w:rPr>
-              <w:t xml:space="preserve">{{ </w:t>
-            </w:r>
-            <w:proofErr w:type="spellStart"/>
-            <w:r>
-              <w:rPr>
-                <w:rFonts w:asciiTheme="minorBidi" w:hAnsiTheme="minorBidi" w:cstheme="minorBidi"/>
-                <w:color w:val="000000"/>
-                <w:sz w:val="18"/>
-                <w:szCs w:val="20"/>
-                <w:lang w:val="es-CR"/>
-              </w:rPr>
-              <w:t>identification</w:t>
-            </w:r>
-            <w:proofErr w:type="spellEnd"/>
-            <w:r>
-              <w:rPr>
-                <w:rFonts w:asciiTheme="minorBidi" w:hAnsiTheme="minorBidi" w:cstheme="minorBidi"/>
-                <w:color w:val="000000"/>
-                <w:sz w:val="18"/>
-                <w:szCs w:val="20"/>
-                <w:lang w:val="es-CR"/>
-              </w:rPr>
-              <w:t xml:space="preserve"> }}</w:t>
+              <w:t>{{ identification }}</w:t>
             </w:r>
           </w:p>
         </w:tc>
@@ -568,7 +480,6 @@
               </w:rPr>
               <w:t xml:space="preserve">{{ </w:t>
             </w:r>
-            <w:proofErr w:type="spellStart"/>
             <w:r>
               <w:rPr>
                 <w:rFonts w:asciiTheme="minorBidi" w:hAnsiTheme="minorBidi" w:cstheme="minorBidi"/>
@@ -587,18 +498,7 @@
                 <w:szCs w:val="20"/>
                 <w:lang w:val="es-CR"/>
               </w:rPr>
-              <w:t>_id</w:t>
-            </w:r>
-            <w:proofErr w:type="spellEnd"/>
-            <w:r>
-              <w:rPr>
-                <w:rFonts w:asciiTheme="minorBidi" w:hAnsiTheme="minorBidi" w:cstheme="minorBidi"/>
-                <w:color w:val="000000"/>
-                <w:sz w:val="18"/>
-                <w:szCs w:val="20"/>
-                <w:lang w:val="es-CR"/>
-              </w:rPr>
-              <w:t xml:space="preserve"> }}</w:t>
+              <w:t>_id }}</w:t>
             </w:r>
           </w:p>
         </w:tc>
@@ -738,51 +638,7 @@
                 <w:szCs w:val="20"/>
                 <w:lang w:val="es-CR"/>
               </w:rPr>
-              <w:t xml:space="preserve">{{ </w:t>
-            </w:r>
-            <w:proofErr w:type="spellStart"/>
-            <w:r>
-              <w:rPr>
-                <w:rFonts w:asciiTheme="minorBidi" w:hAnsiTheme="minorBidi" w:cstheme="minorBidi"/>
-                <w:color w:val="000000"/>
-                <w:sz w:val="18"/>
-                <w:szCs w:val="20"/>
-                <w:lang w:val="es-CR"/>
-              </w:rPr>
-              <w:t>jf_name</w:t>
-            </w:r>
-            <w:proofErr w:type="spellEnd"/>
-            <w:r>
-              <w:rPr>
-                <w:rFonts w:asciiTheme="minorBidi" w:hAnsiTheme="minorBidi" w:cstheme="minorBidi"/>
-                <w:color w:val="000000"/>
-                <w:sz w:val="18"/>
-                <w:szCs w:val="20"/>
-                <w:lang w:val="es-CR"/>
-              </w:rPr>
-              <w:t xml:space="preserve"> }} {{  </w:t>
-            </w:r>
-            <w:proofErr w:type="spellStart"/>
-            <w:r>
-              <w:rPr>
-                <w:rFonts w:asciiTheme="minorBidi" w:hAnsiTheme="minorBidi" w:cstheme="minorBidi"/>
-                <w:color w:val="000000"/>
-                <w:sz w:val="18"/>
-                <w:szCs w:val="20"/>
-                <w:lang w:val="es-CR"/>
-              </w:rPr>
-              <w:t>jf_lastname</w:t>
-            </w:r>
-            <w:proofErr w:type="spellEnd"/>
-            <w:r>
-              <w:rPr>
-                <w:rFonts w:asciiTheme="minorBidi" w:hAnsiTheme="minorBidi" w:cstheme="minorBidi"/>
-                <w:color w:val="000000"/>
-                <w:sz w:val="18"/>
-                <w:szCs w:val="20"/>
-                <w:lang w:val="es-CR"/>
-              </w:rPr>
-              <w:t xml:space="preserve"> }} {{  jf_lastname2 }}</w:t>
+              <w:t>{{ jf_name }} {{  jf_lastname }} {{  jf_lastname2 }}</w:t>
             </w:r>
           </w:p>
         </w:tc>
@@ -1023,29 +879,7 @@
                 <w:szCs w:val="16"/>
                 <w:lang w:val="es-CR"/>
               </w:rPr>
-              <w:t xml:space="preserve">{{ </w:t>
-            </w:r>
-            <w:proofErr w:type="spellStart"/>
-            <w:r>
-              <w:rPr>
-                <w:rFonts w:asciiTheme="minorBidi" w:eastAsia="Times New Roman" w:hAnsiTheme="minorBidi" w:cstheme="minorBidi"/>
-                <w:color w:val="000000"/>
-                <w:sz w:val="16"/>
-                <w:szCs w:val="16"/>
-                <w:lang w:val="es-CR"/>
-              </w:rPr>
-              <w:t>gross_amount</w:t>
-            </w:r>
-            <w:proofErr w:type="spellEnd"/>
-            <w:r>
-              <w:rPr>
-                <w:rFonts w:asciiTheme="minorBidi" w:eastAsia="Times New Roman" w:hAnsiTheme="minorBidi" w:cstheme="minorBidi"/>
-                <w:color w:val="000000"/>
-                <w:sz w:val="16"/>
-                <w:szCs w:val="16"/>
-                <w:lang w:val="es-CR"/>
-              </w:rPr>
-              <w:t xml:space="preserve"> }}</w:t>
+              <w:t>{{ gross_amount }}</w:t>
             </w:r>
           </w:p>
         </w:tc>
@@ -1107,7 +941,6 @@
               </w:rPr>
               <w:t xml:space="preserve">{{ </w:t>
             </w:r>
-            <w:proofErr w:type="spellStart"/>
             <w:r>
               <w:rPr>
                 <w:rFonts w:asciiTheme="minorBidi" w:eastAsia="Times New Roman" w:hAnsiTheme="minorBidi" w:cstheme="minorBidi"/>
@@ -1138,7 +971,6 @@
               </w:rPr>
               <w:t>amount</w:t>
             </w:r>
-            <w:proofErr w:type="spellEnd"/>
             <w:r>
               <w:rPr>
                 <w:rFonts w:asciiTheme="minorBidi" w:eastAsia="Times New Roman" w:hAnsiTheme="minorBidi" w:cstheme="minorBidi"/>
@@ -1180,7 +1012,7 @@
                 <w:szCs w:val="16"/>
                 <w:lang w:val="es-CR"/>
               </w:rPr>
-              <w:t>Año</w:t>
+              <w:t>Monto de Cuota</w:t>
             </w:r>
           </w:p>
         </w:tc>
@@ -1209,7 +1041,6 @@
               </w:rPr>
               <w:t xml:space="preserve">{{ </w:t>
             </w:r>
-            <w:proofErr w:type="spellStart"/>
             <w:r>
               <w:rPr>
                 <w:rFonts w:asciiTheme="minorBidi" w:eastAsia="Times New Roman" w:hAnsiTheme="minorBidi" w:cstheme="minorBidi"/>
@@ -1218,9 +1049,8 @@
                 <w:szCs w:val="16"/>
                 <w:lang w:val="es-CR"/>
               </w:rPr>
-              <w:t>year</w:t>
-            </w:r>
-            <w:proofErr w:type="spellEnd"/>
+              <w:t>month</w:t>
+            </w:r>
             <w:r>
               <w:rPr>
                 <w:rFonts w:asciiTheme="minorBidi" w:eastAsia="Times New Roman" w:hAnsiTheme="minorBidi" w:cstheme="minorBidi"/>
@@ -1229,7 +1059,7 @@
                 <w:szCs w:val="16"/>
                 <w:lang w:val="es-CR"/>
               </w:rPr>
-              <w:t xml:space="preserve"> }}</w:t>
+              <w:t>_amount }}</w:t>
             </w:r>
           </w:p>
         </w:tc>
@@ -1262,7 +1092,7 @@
                 <w:szCs w:val="16"/>
                 <w:lang w:val="es-CR"/>
               </w:rPr>
-              <w:t>Mes</w:t>
+              <w:t>Año</w:t>
             </w:r>
           </w:p>
         </w:tc>
@@ -1289,10 +1119,50 @@
                 <w:szCs w:val="16"/>
                 <w:lang w:val="es-CR"/>
               </w:rPr>
-              <w:t xml:space="preserve">{{ </w:t>
-            </w:r>
-            <w:proofErr w:type="spellStart"/>
-            <w:r>
+              <w:t>{{ year }}</w:t>
+            </w:r>
+          </w:p>
+        </w:tc>
+      </w:tr>
+      <w:tr>
+        <w:trPr>
+          <w:trHeight w:val="380"/>
+        </w:trPr>
+        <w:tc>
+          <w:tcPr>
+            <w:tcW w:w="3145" w:type="dxa"/>
+            <w:shd w:val="clear" w:color="auto" w:fill="F2F2F2" w:themeFill="background1" w:themeFillShade="F2"/>
+            <w:vAlign w:val="center"/>
+          </w:tcPr>
+          <w:p>
+            <w:pPr>
+              <w:rPr>
+                <w:rFonts w:asciiTheme="minorBidi" w:eastAsia="Times New Roman" w:hAnsiTheme="minorBidi" w:cstheme="minorBidi"/>
+                <w:color w:val="000000"/>
+                <w:sz w:val="15"/>
+                <w:szCs w:val="16"/>
+                <w:lang w:val="es-CR"/>
+              </w:rPr>
+            </w:pPr>
+            <w:r>
+              <w:rPr>
+                <w:rFonts w:asciiTheme="minorBidi" w:eastAsia="Times New Roman" w:hAnsiTheme="minorBidi" w:cstheme="minorBidi"/>
+                <w:color w:val="000000"/>
+                <w:sz w:val="15"/>
+                <w:szCs w:val="16"/>
+                <w:lang w:val="es-CR"/>
+              </w:rPr>
+              <w:t>Mes</w:t>
+            </w:r>
+          </w:p>
+        </w:tc>
+        <w:tc>
+          <w:tcPr>
+            <w:tcW w:w="7650" w:type="dxa"/>
+            <w:vAlign w:val="center"/>
+          </w:tcPr>
+          <w:p>
+            <w:pPr>
               <w:rPr>
                 <w:rFonts w:asciiTheme="minorBidi" w:eastAsia="Times New Roman" w:hAnsiTheme="minorBidi" w:cstheme="minorBidi"/>
                 <w:color w:val="000000"/>
@@ -1300,9 +1170,7 @@
                 <w:szCs w:val="16"/>
                 <w:lang w:val="es-CR"/>
               </w:rPr>
-              <w:t>month</w:t>
-            </w:r>
-            <w:proofErr w:type="spellEnd"/>
+            </w:pPr>
             <w:r>
               <w:rPr>
                 <w:rFonts w:asciiTheme="minorBidi" w:eastAsia="Times New Roman" w:hAnsiTheme="minorBidi" w:cstheme="minorBidi"/>
@@ -1311,7 +1179,7 @@
                 <w:szCs w:val="16"/>
                 <w:lang w:val="es-CR"/>
               </w:rPr>
-              <w:t xml:space="preserve"> }}</w:t>
+              <w:t>{{ month }}</w:t>
             </w:r>
           </w:p>
         </w:tc>
@@ -1386,7 +1254,6 @@
                 <w:color w:val="000000" w:themeColor="text1"/>
                 <w:sz w:val="18"/>
                 <w:szCs w:val="18"/>
-                <w:lang w:val="es-CR"/>
               </w:rPr>
             </w:pPr>
             <w:r>
@@ -1397,7 +1264,25 @@
                 <w:szCs w:val="18"/>
                 <w:lang w:val="es-CR"/>
               </w:rPr>
-              <w:t>N/A</w:t>
+              <w:t xml:space="preserve">{{ </w:t>
+            </w:r>
+            <w:r>
+              <w:rPr>
+                <w:rFonts w:asciiTheme="minorBidi" w:hAnsiTheme="minorBidi" w:cstheme="minorBidi"/>
+                <w:color w:val="000000" w:themeColor="text1"/>
+                <w:sz w:val="18"/>
+                <w:szCs w:val="18"/>
+              </w:rPr>
+              <w:t>details</w:t>
+            </w:r>
+            <w:r>
+              <w:rPr>
+                <w:rFonts w:asciiTheme="minorBidi" w:hAnsiTheme="minorBidi" w:cstheme="minorBidi"/>
+                <w:color w:val="000000" w:themeColor="text1"/>
+                <w:sz w:val="18"/>
+                <w:szCs w:val="18"/>
+              </w:rPr>
+              <w:t xml:space="preserve"> }}</w:t>
             </w:r>
           </w:p>
         </w:tc>
@@ -2306,7 +2191,6 @@
   <w:style w:type="character" w:default="1" w:styleId="DefaultParagraphFont">
     <w:name w:val="Default Paragraph Font"/>
     <w:uiPriority w:val="1"/>
-    <w:semiHidden/>
     <w:unhideWhenUsed/>
   </w:style>
   <w:style w:type="table" w:default="1" w:styleId="TableNormal">

</xml_diff>